<commit_message>
AY analysis works now
</commit_message>
<xml_diff>
--- a/analyze_AY.docx
+++ b/analyze_AY.docx
@@ -389,7 +389,7 @@
       <w:r>
         <w:drawing>
           <wp:inline>
-            <wp:extent cx="4620126" cy="3696101"/>
+            <wp:extent cx="5334000" cy="3556000"/>
             <wp:effectExtent b="0" l="0" r="0" t="0"/>
             <wp:docPr descr="" title="" id="1" name="Picture"/>
             <a:graphic>
@@ -410,7 +410,7 @@
                   <pic:spPr bwMode="auto">
                     <a:xfrm>
                       <a:off x="0" y="0"/>
-                      <a:ext cx="4620126" cy="3696101"/>
+                      <a:ext cx="5334000" cy="3556000"/>
                     </a:xfrm>
                     <a:prstGeom prst="rect">
                       <a:avLst/>
@@ -431,7 +431,7 @@
       <w:r>
         <w:drawing>
           <wp:inline>
-            <wp:extent cx="4620126" cy="3696101"/>
+            <wp:extent cx="5334000" cy="3556000"/>
             <wp:effectExtent b="0" l="0" r="0" t="0"/>
             <wp:docPr descr="" title="" id="1" name="Picture"/>
             <a:graphic>
@@ -452,7 +452,7 @@
                   <pic:spPr bwMode="auto">
                     <a:xfrm>
                       <a:off x="0" y="0"/>
-                      <a:ext cx="4620126" cy="3696101"/>
+                      <a:ext cx="5334000" cy="3556000"/>
                     </a:xfrm>
                     <a:prstGeom prst="rect">
                       <a:avLst/>
@@ -473,7 +473,7 @@
       <w:r>
         <w:drawing>
           <wp:inline>
-            <wp:extent cx="4620126" cy="3696101"/>
+            <wp:extent cx="5334000" cy="3556000"/>
             <wp:effectExtent b="0" l="0" r="0" t="0"/>
             <wp:docPr descr="" title="" id="1" name="Picture"/>
             <a:graphic>
@@ -494,7 +494,7 @@
                   <pic:spPr bwMode="auto">
                     <a:xfrm>
                       <a:off x="0" y="0"/>
-                      <a:ext cx="4620126" cy="3696101"/>
+                      <a:ext cx="5334000" cy="3556000"/>
                     </a:xfrm>
                     <a:prstGeom prst="rect">
                       <a:avLst/>
@@ -515,7 +515,7 @@
       <w:r>
         <w:drawing>
           <wp:inline>
-            <wp:extent cx="4620126" cy="3696101"/>
+            <wp:extent cx="5334000" cy="3556000"/>
             <wp:effectExtent b="0" l="0" r="0" t="0"/>
             <wp:docPr descr="" title="" id="1" name="Picture"/>
             <a:graphic>
@@ -536,7 +536,7 @@
                   <pic:spPr bwMode="auto">
                     <a:xfrm>
                       <a:off x="0" y="0"/>
-                      <a:ext cx="4620126" cy="3696101"/>
+                      <a:ext cx="5334000" cy="3556000"/>
                     </a:xfrm>
                     <a:prstGeom prst="rect">
                       <a:avLst/>
@@ -557,7 +557,7 @@
       <w:r>
         <w:drawing>
           <wp:inline>
-            <wp:extent cx="4620126" cy="3696101"/>
+            <wp:extent cx="5334000" cy="3556000"/>
             <wp:effectExtent b="0" l="0" r="0" t="0"/>
             <wp:docPr descr="" title="" id="1" name="Picture"/>
             <a:graphic>
@@ -578,7 +578,7 @@
                   <pic:spPr bwMode="auto">
                     <a:xfrm>
                       <a:off x="0" y="0"/>
-                      <a:ext cx="4620126" cy="3696101"/>
+                      <a:ext cx="5334000" cy="3556000"/>
                     </a:xfrm>
                     <a:prstGeom prst="rect">
                       <a:avLst/>
@@ -651,7 +651,7 @@
       <w:r>
         <w:drawing>
           <wp:inline>
-            <wp:extent cx="4620126" cy="3696101"/>
+            <wp:extent cx="5334000" cy="3556000"/>
             <wp:effectExtent b="0" l="0" r="0" t="0"/>
             <wp:docPr descr="" title="" id="1" name="Picture"/>
             <a:graphic>
@@ -672,7 +672,7 @@
                   <pic:spPr bwMode="auto">
                     <a:xfrm>
                       <a:off x="0" y="0"/>
-                      <a:ext cx="4620126" cy="3696101"/>
+                      <a:ext cx="5334000" cy="3556000"/>
                     </a:xfrm>
                     <a:prstGeom prst="rect">
                       <a:avLst/>
@@ -693,7 +693,7 @@
       <w:r>
         <w:drawing>
           <wp:inline>
-            <wp:extent cx="4620126" cy="3696101"/>
+            <wp:extent cx="5334000" cy="3556000"/>
             <wp:effectExtent b="0" l="0" r="0" t="0"/>
             <wp:docPr descr="" title="" id="1" name="Picture"/>
             <a:graphic>
@@ -714,7 +714,7 @@
                   <pic:spPr bwMode="auto">
                     <a:xfrm>
                       <a:off x="0" y="0"/>
-                      <a:ext cx="4620126" cy="3696101"/>
+                      <a:ext cx="5334000" cy="3556000"/>
                     </a:xfrm>
                     <a:prstGeom prst="rect">
                       <a:avLst/>
@@ -735,7 +735,7 @@
       <w:r>
         <w:drawing>
           <wp:inline>
-            <wp:extent cx="4620126" cy="3696101"/>
+            <wp:extent cx="5334000" cy="3556000"/>
             <wp:effectExtent b="0" l="0" r="0" t="0"/>
             <wp:docPr descr="" title="" id="1" name="Picture"/>
             <a:graphic>
@@ -756,7 +756,7 @@
                   <pic:spPr bwMode="auto">
                     <a:xfrm>
                       <a:off x="0" y="0"/>
-                      <a:ext cx="4620126" cy="3696101"/>
+                      <a:ext cx="5334000" cy="3556000"/>
                     </a:xfrm>
                     <a:prstGeom prst="rect">
                       <a:avLst/>
@@ -777,7 +777,7 @@
       <w:r>
         <w:drawing>
           <wp:inline>
-            <wp:extent cx="4620126" cy="3696101"/>
+            <wp:extent cx="5334000" cy="3556000"/>
             <wp:effectExtent b="0" l="0" r="0" t="0"/>
             <wp:docPr descr="" title="" id="1" name="Picture"/>
             <a:graphic>
@@ -798,7 +798,7 @@
                   <pic:spPr bwMode="auto">
                     <a:xfrm>
                       <a:off x="0" y="0"/>
-                      <a:ext cx="4620126" cy="3696101"/>
+                      <a:ext cx="5334000" cy="3556000"/>
                     </a:xfrm>
                     <a:prstGeom prst="rect">
                       <a:avLst/>
@@ -819,7 +819,7 @@
       <w:r>
         <w:drawing>
           <wp:inline>
-            <wp:extent cx="4620126" cy="3696101"/>
+            <wp:extent cx="5334000" cy="3556000"/>
             <wp:effectExtent b="0" l="0" r="0" t="0"/>
             <wp:docPr descr="" title="" id="1" name="Picture"/>
             <a:graphic>
@@ -840,7 +840,7 @@
                   <pic:spPr bwMode="auto">
                     <a:xfrm>
                       <a:off x="0" y="0"/>
-                      <a:ext cx="4620126" cy="3696101"/>
+                      <a:ext cx="5334000" cy="3556000"/>
                     </a:xfrm>
                     <a:prstGeom prst="rect">
                       <a:avLst/>
@@ -877,7 +877,7 @@
       <w:r>
         <w:drawing>
           <wp:inline>
-            <wp:extent cx="4620126" cy="3696101"/>
+            <wp:extent cx="5334000" cy="3556000"/>
             <wp:effectExtent b="0" l="0" r="0" t="0"/>
             <wp:docPr descr="" title="" id="1" name="Picture"/>
             <a:graphic>
@@ -898,7 +898,7 @@
                   <pic:spPr bwMode="auto">
                     <a:xfrm>
                       <a:off x="0" y="0"/>
-                      <a:ext cx="4620126" cy="3696101"/>
+                      <a:ext cx="5334000" cy="3556000"/>
                     </a:xfrm>
                     <a:prstGeom prst="rect">
                       <a:avLst/>
@@ -971,7 +971,7 @@
       <w:r>
         <w:drawing>
           <wp:inline>
-            <wp:extent cx="4620126" cy="3696101"/>
+            <wp:extent cx="5334000" cy="3556000"/>
             <wp:effectExtent b="0" l="0" r="0" t="0"/>
             <wp:docPr descr="" title="" id="1" name="Picture"/>
             <a:graphic>
@@ -992,7 +992,7 @@
                   <pic:spPr bwMode="auto">
                     <a:xfrm>
                       <a:off x="0" y="0"/>
-                      <a:ext cx="4620126" cy="3696101"/>
+                      <a:ext cx="5334000" cy="3556000"/>
                     </a:xfrm>
                     <a:prstGeom prst="rect">
                       <a:avLst/>
@@ -1013,7 +1013,7 @@
       <w:r>
         <w:drawing>
           <wp:inline>
-            <wp:extent cx="4620126" cy="3696101"/>
+            <wp:extent cx="5334000" cy="3556000"/>
             <wp:effectExtent b="0" l="0" r="0" t="0"/>
             <wp:docPr descr="" title="" id="1" name="Picture"/>
             <a:graphic>
@@ -1034,7 +1034,7 @@
                   <pic:spPr bwMode="auto">
                     <a:xfrm>
                       <a:off x="0" y="0"/>
-                      <a:ext cx="4620126" cy="3696101"/>
+                      <a:ext cx="5334000" cy="3556000"/>
                     </a:xfrm>
                     <a:prstGeom prst="rect">
                       <a:avLst/>
@@ -1219,7 +1219,7 @@
       <w:r>
         <w:drawing>
           <wp:inline>
-            <wp:extent cx="4620126" cy="3696101"/>
+            <wp:extent cx="5334000" cy="3556000"/>
             <wp:effectExtent b="0" l="0" r="0" t="0"/>
             <wp:docPr descr="" title="" id="1" name="Picture"/>
             <a:graphic>
@@ -1240,7 +1240,7 @@
                   <pic:spPr bwMode="auto">
                     <a:xfrm>
                       <a:off x="0" y="0"/>
-                      <a:ext cx="4620126" cy="3696101"/>
+                      <a:ext cx="5334000" cy="3556000"/>
                     </a:xfrm>
                     <a:prstGeom prst="rect">
                       <a:avLst/>
@@ -1261,7 +1261,7 @@
       <w:r>
         <w:drawing>
           <wp:inline>
-            <wp:extent cx="4620126" cy="3696101"/>
+            <wp:extent cx="5334000" cy="3556000"/>
             <wp:effectExtent b="0" l="0" r="0" t="0"/>
             <wp:docPr descr="" title="" id="1" name="Picture"/>
             <a:graphic>
@@ -1282,7 +1282,7 @@
                   <pic:spPr bwMode="auto">
                     <a:xfrm>
                       <a:off x="0" y="0"/>
-                      <a:ext cx="4620126" cy="3696101"/>
+                      <a:ext cx="5334000" cy="3556000"/>
                     </a:xfrm>
                     <a:prstGeom prst="rect">
                       <a:avLst/>
@@ -1309,7 +1309,97 @@
         <w:rPr>
           <w:rStyle w:val="VerbatimChar"/>
         </w:rPr>
-        <w:t xml:space="preserve">## [1] 0.7954871</w:t>
+        <w:t xml:space="preserve">## Rows: 54</w:t>
+      </w:r>
+      <w:r>
+        <w:br/>
+      </w:r>
+      <w:r>
+        <w:rPr>
+          <w:rStyle w:val="VerbatimChar"/>
+        </w:rPr>
+        <w:t xml:space="preserve">## Columns: 9</w:t>
+      </w:r>
+      <w:r>
+        <w:br/>
+      </w:r>
+      <w:r>
+        <w:rPr>
+          <w:rStyle w:val="VerbatimChar"/>
+        </w:rPr>
+        <w:t xml:space="preserve">## $ Type &lt;fct&gt; mudbrick, mudbrick, mudbrick, mudbrick, mudbrick, mudbrick, mu...</w:t>
+      </w:r>
+      <w:r>
+        <w:br/>
+      </w:r>
+      <w:r>
+        <w:rPr>
+          <w:rStyle w:val="VerbatimChar"/>
+        </w:rPr>
+        <w:t xml:space="preserve">## $ Area &lt;fct&gt; Area D Acropolis, Area D Acropolis, Area D Acropolis, Area D A...</w:t>
+      </w:r>
+      <w:r>
+        <w:br/>
+      </w:r>
+      <w:r>
+        <w:rPr>
+          <w:rStyle w:val="VerbatimChar"/>
+        </w:rPr>
+        <w:t xml:space="preserve">## $ Ti   &lt;dbl&gt; 0.075580150, 0.267036203, 0.140867465, 0.900283105, -0.4166781...</w:t>
+      </w:r>
+      <w:r>
+        <w:br/>
+      </w:r>
+      <w:r>
+        <w:rPr>
+          <w:rStyle w:val="VerbatimChar"/>
+        </w:rPr>
+        <w:t xml:space="preserve">## $ Mn   &lt;dbl&gt; 0.37436618, 0.42662947, 0.91529121, 0.47627959, -0.73361551, -...</w:t>
+      </w:r>
+      <w:r>
+        <w:br/>
+      </w:r>
+      <w:r>
+        <w:rPr>
+          <w:rStyle w:val="VerbatimChar"/>
+        </w:rPr>
+        <w:t xml:space="preserve">## $ Fe   &lt;dbl&gt; 0.18786829, 0.14368601, 0.37213936, 0.75041850, -0.44920083, 0...</w:t>
+      </w:r>
+      <w:r>
+        <w:br/>
+      </w:r>
+      <w:r>
+        <w:rPr>
+          <w:rStyle w:val="VerbatimChar"/>
+        </w:rPr>
+        <w:t xml:space="preserve">## $ Cu   &lt;dbl&gt; 0.52006470, 0.52006470, 0.39591324, 0.76836763, -0.03861688, 0...</w:t>
+      </w:r>
+      <w:r>
+        <w:br/>
+      </w:r>
+      <w:r>
+        <w:rPr>
+          <w:rStyle w:val="VerbatimChar"/>
+        </w:rPr>
+        <w:t xml:space="preserve">## $ Zn   &lt;dbl&gt; 1.42776399, -0.23652717, 2.41401059, 0.13331531, -0.85293130, ...</w:t>
+      </w:r>
+      <w:r>
+        <w:br/>
+      </w:r>
+      <w:r>
+        <w:rPr>
+          <w:rStyle w:val="VerbatimChar"/>
+        </w:rPr>
+        <w:t xml:space="preserve">## $ Sr   &lt;dbl&gt; -0.13799936, 0.05213538, -0.08051676, 0.24669185, -0.40330364,...</w:t>
+      </w:r>
+      <w:r>
+        <w:br/>
+      </w:r>
+      <w:r>
+        <w:rPr>
+          <w:rStyle w:val="VerbatimChar"/>
+        </w:rPr>
+        <w:t xml:space="preserve">## $ Zr   &lt;dbl&gt; -0.42016363, 0.11088317, -0.03561250, 0.55037018, -1.36322951,...</w:t>
       </w:r>
     </w:p>
     <w:p>
@@ -1319,7 +1409,7 @@
       <w:r>
         <w:drawing>
           <wp:inline>
-            <wp:extent cx="4620126" cy="3696101"/>
+            <wp:extent cx="5334000" cy="3556000"/>
             <wp:effectExtent b="0" l="0" r="0" t="0"/>
             <wp:docPr descr="" title="" id="1" name="Picture"/>
             <a:graphic>
@@ -1340,7 +1430,49 @@
                   <pic:spPr bwMode="auto">
                     <a:xfrm>
                       <a:off x="0" y="0"/>
-                      <a:ext cx="4620126" cy="3696101"/>
+                      <a:ext cx="5334000" cy="3556000"/>
+                    </a:xfrm>
+                    <a:prstGeom prst="rect">
+                      <a:avLst/>
+                    </a:prstGeom>
+                    <a:noFill/>
+                    <a:ln w="9525">
+                      <a:noFill/>
+                      <a:headEnd/>
+                      <a:tailEnd/>
+                    </a:ln>
+                  </pic:spPr>
+                </pic:pic>
+              </a:graphicData>
+            </a:graphic>
+          </wp:inline>
+        </w:drawing>
+      </w:r>
+      <w:r>
+        <w:drawing>
+          <wp:inline>
+            <wp:extent cx="5334000" cy="3556000"/>
+            <wp:effectExtent b="0" l="0" r="0" t="0"/>
+            <wp:docPr descr="" title="" id="1" name="Picture"/>
+            <a:graphic>
+              <a:graphicData uri="http://schemas.openxmlformats.org/drawingml/2006/picture">
+                <pic:pic>
+                  <pic:nvPicPr>
+                    <pic:cNvPr descr="analyze_AY_files/figure-docx/unnamed-chunk-1-17.png" id="0" name="Picture"/>
+                    <pic:cNvPicPr>
+                      <a:picLocks noChangeArrowheads="1" noChangeAspect="1"/>
+                    </pic:cNvPicPr>
+                  </pic:nvPicPr>
+                  <pic:blipFill>
+                    <a:blip r:embed="rId37"/>
+                    <a:stretch>
+                      <a:fillRect/>
+                    </a:stretch>
+                  </pic:blipFill>
+                  <pic:spPr bwMode="auto">
+                    <a:xfrm>
+                      <a:off x="0" y="0"/>
+                      <a:ext cx="5334000" cy="3556000"/>
                     </a:xfrm>
                     <a:prstGeom prst="rect">
                       <a:avLst/>

</xml_diff>